<commit_message>
Ajout les modifications apporté au rapport pour le soumettre à monsieur Guillaume
</commit_message>
<xml_diff>
--- a/Rapports/Rapport_16-03-2023.docx
+++ b/Rapports/Rapport_16-03-2023.docx
@@ -319,16 +319,7 @@
                 <w:sz w:val="24"/>
                 <w:szCs w:val="24"/>
               </w:rPr>
-              <w:t xml:space="preserve"> sur </w:t>
-            </w:r>
-            <w:proofErr w:type="gramStart"/>
-            <w:r>
-              <w:rPr>
-                <w:rFonts w:ascii="Times New Roman" w:hAnsi="Times New Roman"/>
-                <w:sz w:val="24"/>
-                <w:szCs w:val="24"/>
-              </w:rPr>
-              <w:t xml:space="preserve">Udemy </w:t>
+              <w:t xml:space="preserve"> sur Udemy </w:t>
             </w:r>
             <w:r>
               <w:rPr>
@@ -338,7 +329,6 @@
               </w:rPr>
               <w:t>:</w:t>
             </w:r>
-            <w:proofErr w:type="gramEnd"/>
           </w:p>
           <w:p>
             <w:pPr>
@@ -352,7 +342,6 @@
                 <w:szCs w:val="24"/>
               </w:rPr>
             </w:pPr>
-            <w:proofErr w:type="gramStart"/>
             <w:r>
               <w:rPr>
                 <w:rFonts w:ascii="Times New Roman" w:hAnsi="Times New Roman"/>
@@ -369,16 +358,7 @@
                 <w:sz w:val="24"/>
                 <w:szCs w:val="24"/>
               </w:rPr>
-              <w:t xml:space="preserve"> :</w:t>
-            </w:r>
-            <w:proofErr w:type="gramEnd"/>
-            <w:r>
-              <w:rPr>
-                <w:rFonts w:ascii="Times New Roman" w:hAnsi="Times New Roman"/>
-                <w:sz w:val="24"/>
-                <w:szCs w:val="24"/>
-              </w:rPr>
-              <w:t xml:space="preserve"> section 10</w:t>
+              <w:t xml:space="preserve"> : section 10</w:t>
             </w:r>
           </w:p>
           <w:p>
@@ -393,7 +373,6 @@
                 <w:szCs w:val="24"/>
               </w:rPr>
             </w:pPr>
-            <w:proofErr w:type="gramStart"/>
             <w:r>
               <w:rPr>
                 <w:rFonts w:ascii="Times New Roman" w:hAnsi="Times New Roman"/>
@@ -410,16 +389,7 @@
                 <w:sz w:val="24"/>
                 <w:szCs w:val="24"/>
               </w:rPr>
-              <w:t xml:space="preserve"> :</w:t>
-            </w:r>
-            <w:proofErr w:type="gramEnd"/>
-            <w:r>
-              <w:rPr>
-                <w:rFonts w:ascii="Times New Roman" w:hAnsi="Times New Roman"/>
-                <w:sz w:val="24"/>
-                <w:szCs w:val="24"/>
-              </w:rPr>
-              <w:t xml:space="preserve"> section 22</w:t>
+              <w:t xml:space="preserve"> : section 22</w:t>
             </w:r>
           </w:p>
           <w:p>
@@ -434,8 +404,6 @@
                 <w:szCs w:val="24"/>
               </w:rPr>
             </w:pPr>
-            <w:proofErr w:type="spellStart"/>
-            <w:proofErr w:type="gramStart"/>
             <w:r>
               <w:rPr>
                 <w:rFonts w:ascii="Times New Roman" w:hAnsi="Times New Roman"/>
@@ -444,37 +412,16 @@
                 <w:sz w:val="24"/>
                 <w:szCs w:val="24"/>
               </w:rPr>
-              <w:t>Statut</w:t>
-            </w:r>
-            <w:proofErr w:type="spellEnd"/>
-            <w:r>
-              <w:rPr>
-                <w:rFonts w:ascii="Times New Roman" w:hAnsi="Times New Roman"/>
-                <w:b/>
-                <w:bCs/>
-                <w:sz w:val="24"/>
-                <w:szCs w:val="24"/>
-              </w:rPr>
-              <w:t xml:space="preserve"> </w:t>
-            </w:r>
-            <w:r>
-              <w:rPr>
-                <w:rFonts w:ascii="Times New Roman" w:hAnsi="Times New Roman"/>
-                <w:sz w:val="24"/>
-                <w:szCs w:val="24"/>
-              </w:rPr>
-              <w:t>:</w:t>
-            </w:r>
-            <w:proofErr w:type="gramEnd"/>
-            <w:r>
-              <w:rPr>
-                <w:rFonts w:ascii="Times New Roman" w:hAnsi="Times New Roman"/>
-                <w:sz w:val="24"/>
-                <w:szCs w:val="24"/>
-              </w:rPr>
-              <w:t xml:space="preserve"> </w:t>
-            </w:r>
-            <w:proofErr w:type="spellStart"/>
+              <w:t xml:space="preserve">Statut </w:t>
+            </w:r>
+            <w:r>
+              <w:rPr>
+                <w:rFonts w:ascii="Times New Roman" w:hAnsi="Times New Roman"/>
+                <w:sz w:val="24"/>
+                <w:szCs w:val="24"/>
+              </w:rPr>
+              <w:t xml:space="preserve">: </w:t>
+            </w:r>
             <w:r>
               <w:rPr>
                 <w:rFonts w:ascii="Times New Roman" w:hAnsi="Times New Roman"/>
@@ -487,7 +434,6 @@
               </w:rPr>
               <w:t>terminée</w:t>
             </w:r>
-            <w:proofErr w:type="spellEnd"/>
           </w:p>
         </w:tc>
         <w:tc>
@@ -560,18 +506,8 @@
                 <w:sz w:val="24"/>
                 <w:szCs w:val="24"/>
               </w:rPr>
-              <w:t xml:space="preserve">Connexion </w:t>
-            </w:r>
-            <w:proofErr w:type="gramStart"/>
-            <w:r>
-              <w:rPr>
-                <w:rFonts w:ascii="Times New Roman" w:hAnsi="Times New Roman"/>
-                <w:sz w:val="24"/>
-                <w:szCs w:val="24"/>
-              </w:rPr>
-              <w:t>internet ;</w:t>
-            </w:r>
-            <w:proofErr w:type="gramEnd"/>
+              <w:t>Connexion internet ;</w:t>
+            </w:r>
           </w:p>
           <w:p>
             <w:pPr>
@@ -622,88 +558,7 @@
                 <w:sz w:val="24"/>
                 <w:szCs w:val="24"/>
               </w:rPr>
-              <w:t xml:space="preserve">Difficultés avec </w:t>
-            </w:r>
-            <w:proofErr w:type="spellStart"/>
-            <w:r>
-              <w:rPr>
-                <w:rFonts w:ascii="Times New Roman" w:hAnsi="Times New Roman"/>
-                <w:sz w:val="24"/>
-                <w:szCs w:val="24"/>
-              </w:rPr>
-              <w:t>certains</w:t>
-            </w:r>
-            <w:proofErr w:type="spellEnd"/>
-            <w:r>
-              <w:rPr>
-                <w:rFonts w:ascii="Times New Roman" w:hAnsi="Times New Roman"/>
-                <w:sz w:val="24"/>
-                <w:szCs w:val="24"/>
-              </w:rPr>
-              <w:t xml:space="preserve"> </w:t>
-            </w:r>
-            <w:proofErr w:type="spellStart"/>
-            <w:r>
-              <w:rPr>
-                <w:rFonts w:ascii="Times New Roman" w:hAnsi="Times New Roman"/>
-                <w:sz w:val="24"/>
-                <w:szCs w:val="24"/>
-              </w:rPr>
-              <w:t>Tp</w:t>
-            </w:r>
-            <w:proofErr w:type="spellEnd"/>
-            <w:r>
-              <w:rPr>
-                <w:rFonts w:ascii="Times New Roman" w:hAnsi="Times New Roman"/>
-                <w:sz w:val="24"/>
-                <w:szCs w:val="24"/>
-              </w:rPr>
-              <w:t xml:space="preserve"> car </w:t>
-            </w:r>
-            <w:proofErr w:type="spellStart"/>
-            <w:r>
-              <w:rPr>
-                <w:rFonts w:ascii="Times New Roman" w:hAnsi="Times New Roman"/>
-                <w:sz w:val="24"/>
-                <w:szCs w:val="24"/>
-              </w:rPr>
-              <w:t>j’ai</w:t>
-            </w:r>
-            <w:proofErr w:type="spellEnd"/>
-            <w:r>
-              <w:rPr>
-                <w:rFonts w:ascii="Times New Roman" w:hAnsi="Times New Roman"/>
-                <w:sz w:val="24"/>
-                <w:szCs w:val="24"/>
-              </w:rPr>
-              <w:t xml:space="preserve"> </w:t>
-            </w:r>
-            <w:proofErr w:type="spellStart"/>
-            <w:r>
-              <w:rPr>
-                <w:rFonts w:ascii="Times New Roman" w:hAnsi="Times New Roman"/>
-                <w:sz w:val="24"/>
-                <w:szCs w:val="24"/>
-              </w:rPr>
-              <w:t>rencontré</w:t>
-            </w:r>
-            <w:proofErr w:type="spellEnd"/>
-            <w:r>
-              <w:rPr>
-                <w:rFonts w:ascii="Times New Roman" w:hAnsi="Times New Roman"/>
-                <w:sz w:val="24"/>
-                <w:szCs w:val="24"/>
-              </w:rPr>
-              <w:t xml:space="preserve"> des </w:t>
-            </w:r>
-            <w:proofErr w:type="spellStart"/>
-            <w:r>
-              <w:rPr>
-                <w:rFonts w:ascii="Times New Roman" w:hAnsi="Times New Roman"/>
-                <w:sz w:val="24"/>
-                <w:szCs w:val="24"/>
-              </w:rPr>
-              <w:t>e</w:t>
+              <w:t>Difficultés avec certains Tp car j’ai rencontré des e</w:t>
             </w:r>
             <w:r>
               <w:rPr>
@@ -721,25 +576,14 @@
               </w:rPr>
               <w:t>s</w:t>
             </w:r>
-            <w:proofErr w:type="spellEnd"/>
-            <w:r>
-              <w:rPr>
-                <w:rFonts w:ascii="Times New Roman" w:hAnsi="Times New Roman"/>
-                <w:sz w:val="24"/>
-                <w:szCs w:val="24"/>
-              </w:rPr>
-              <w:t xml:space="preserve"> dans les codes </w:t>
-            </w:r>
-            <w:proofErr w:type="gramStart"/>
-            <w:r>
-              <w:rPr>
-                <w:rFonts w:ascii="Times New Roman" w:hAnsi="Times New Roman"/>
-                <w:sz w:val="24"/>
-                <w:szCs w:val="24"/>
-              </w:rPr>
-              <w:t>sources ;</w:t>
-            </w:r>
-            <w:proofErr w:type="gramEnd"/>
+            <w:r>
+              <w:rPr>
+                <w:rFonts w:ascii="Times New Roman" w:hAnsi="Times New Roman"/>
+                <w:sz w:val="24"/>
+                <w:szCs w:val="24"/>
+              </w:rPr>
+              <w:t xml:space="preserve"> dans les codes sources ;</w:t>
+            </w:r>
           </w:p>
         </w:tc>
         <w:tc>
@@ -838,18 +682,8 @@
                 <w:sz w:val="24"/>
                 <w:szCs w:val="24"/>
               </w:rPr>
-              <w:t xml:space="preserve"> sur Microsoft Learning </w:t>
-            </w:r>
-            <w:proofErr w:type="gramStart"/>
-            <w:r>
-              <w:rPr>
-                <w:rFonts w:ascii="Times New Roman" w:hAnsi="Times New Roman"/>
-                <w:sz w:val="24"/>
-                <w:szCs w:val="24"/>
-              </w:rPr>
-              <w:t>sur :</w:t>
-            </w:r>
-            <w:proofErr w:type="gramEnd"/>
+              <w:t xml:space="preserve"> sur Microsoft Learning sur :</w:t>
+            </w:r>
           </w:p>
           <w:p>
             <w:pPr>
@@ -868,7 +702,6 @@
                 <w:szCs w:val="24"/>
               </w:rPr>
             </w:pPr>
-            <w:proofErr w:type="spellStart"/>
             <w:r>
               <w:rPr>
                 <w:rFonts w:ascii="Times New Roman" w:hAnsi="Times New Roman"/>
@@ -887,9 +720,8 @@
                 <w:sz w:val="24"/>
                 <w:szCs w:val="24"/>
               </w:rPr>
-              <w:t>arcours</w:t>
-            </w:r>
-            <w:proofErr w:type="spellEnd"/>
+              <w:t xml:space="preserve">arcours </w:t>
+            </w:r>
             <w:r>
               <w:rPr>
                 <w:rFonts w:ascii="Times New Roman" w:hAnsi="Times New Roman"/>
@@ -898,10 +730,32 @@
                 <w:sz w:val="24"/>
                 <w:szCs w:val="24"/>
               </w:rPr>
+              <w:t>d’apprentissage</w:t>
+            </w:r>
+            <w:r>
+              <w:rPr>
+                <w:rFonts w:ascii="Times New Roman" w:hAnsi="Times New Roman"/>
+                <w:sz w:val="24"/>
+                <w:szCs w:val="24"/>
+              </w:rPr>
               <w:t xml:space="preserve"> </w:t>
             </w:r>
-            <w:proofErr w:type="spellStart"/>
-            <w:proofErr w:type="gramStart"/>
+            <w:r>
+              <w:rPr>
+                <w:rFonts w:ascii="Times New Roman" w:hAnsi="Times New Roman"/>
+                <w:sz w:val="24"/>
+                <w:szCs w:val="24"/>
+              </w:rPr>
+              <w:t>: développement web pour les débutants)</w:t>
+            </w:r>
+            <w:r>
+              <w:rPr>
+                <w:rFonts w:ascii="Times New Roman" w:hAnsi="Times New Roman"/>
+                <w:sz w:val="24"/>
+                <w:szCs w:val="24"/>
+              </w:rPr>
+              <w:t xml:space="preserve"> : </w:t>
+            </w:r>
             <w:r>
               <w:rPr>
                 <w:rFonts w:ascii="Times New Roman" w:hAnsi="Times New Roman"/>
@@ -910,61 +764,8 @@
                 <w:sz w:val="24"/>
                 <w:szCs w:val="24"/>
               </w:rPr>
-              <w:t>d’apprentissage</w:t>
-            </w:r>
-            <w:proofErr w:type="spellEnd"/>
-            <w:r>
-              <w:rPr>
-                <w:rFonts w:ascii="Times New Roman" w:hAnsi="Times New Roman"/>
-                <w:sz w:val="24"/>
-                <w:szCs w:val="24"/>
-              </w:rPr>
-              <w:t xml:space="preserve"> </w:t>
-            </w:r>
-            <w:r>
-              <w:rPr>
-                <w:rFonts w:ascii="Times New Roman" w:hAnsi="Times New Roman"/>
-                <w:sz w:val="24"/>
-                <w:szCs w:val="24"/>
-              </w:rPr>
-              <w:t>:</w:t>
-            </w:r>
-            <w:proofErr w:type="gramEnd"/>
-            <w:r>
-              <w:rPr>
-                <w:rFonts w:ascii="Times New Roman" w:hAnsi="Times New Roman"/>
-                <w:sz w:val="24"/>
-                <w:szCs w:val="24"/>
-              </w:rPr>
-              <w:t xml:space="preserve"> développement web pour les </w:t>
-            </w:r>
-            <w:proofErr w:type="spellStart"/>
-            <w:r>
-              <w:rPr>
-                <w:rFonts w:ascii="Times New Roman" w:hAnsi="Times New Roman"/>
-                <w:sz w:val="24"/>
-                <w:szCs w:val="24"/>
-              </w:rPr>
-              <w:t>débutants</w:t>
-            </w:r>
-            <w:proofErr w:type="spellEnd"/>
-            <w:r>
-              <w:rPr>
-                <w:rFonts w:ascii="Times New Roman" w:hAnsi="Times New Roman"/>
-                <w:sz w:val="24"/>
-                <w:szCs w:val="24"/>
-              </w:rPr>
-              <w:t>)</w:t>
-            </w:r>
-            <w:r>
-              <w:rPr>
-                <w:rFonts w:ascii="Times New Roman" w:hAnsi="Times New Roman"/>
-                <w:sz w:val="24"/>
-                <w:szCs w:val="24"/>
-              </w:rPr>
-              <w:t xml:space="preserve"> : </w:t>
-            </w:r>
-            <w:proofErr w:type="spellStart"/>
+              <w:t>Accéssibilité Web,</w:t>
+            </w:r>
             <w:r>
               <w:rPr>
                 <w:rFonts w:ascii="Times New Roman" w:hAnsi="Times New Roman"/>
@@ -973,9 +774,8 @@
                 <w:sz w:val="24"/>
                 <w:szCs w:val="24"/>
               </w:rPr>
-              <w:t>Accéssibilité</w:t>
-            </w:r>
-            <w:proofErr w:type="spellEnd"/>
+              <w:t xml:space="preserve"> Javascript</w:t>
+            </w:r>
             <w:r>
               <w:rPr>
                 <w:rFonts w:ascii="Times New Roman" w:hAnsi="Times New Roman"/>
@@ -984,7 +784,7 @@
                 <w:sz w:val="24"/>
                 <w:szCs w:val="24"/>
               </w:rPr>
-              <w:t xml:space="preserve"> Web,</w:t>
+              <w:t xml:space="preserve"> (</w:t>
             </w:r>
             <w:r>
               <w:rPr>
@@ -994,9 +794,66 @@
                 <w:sz w:val="24"/>
                 <w:szCs w:val="24"/>
               </w:rPr>
+              <w:t>variable</w:t>
+            </w:r>
+            <w:r>
+              <w:rPr>
+                <w:rFonts w:ascii="Times New Roman" w:hAnsi="Times New Roman"/>
+                <w:sz w:val="24"/>
+                <w:szCs w:val="24"/>
+              </w:rPr>
+              <w:t xml:space="preserve"> : </w:t>
+            </w:r>
+            <w:r>
+              <w:rPr>
+                <w:rFonts w:ascii="Times New Roman" w:hAnsi="Times New Roman"/>
+                <w:i/>
+                <w:iCs/>
+                <w:sz w:val="24"/>
+                <w:szCs w:val="24"/>
+              </w:rPr>
+              <w:t>var et let</w:t>
+            </w:r>
+            <w:r>
+              <w:rPr>
+                <w:rFonts w:ascii="Times New Roman" w:hAnsi="Times New Roman"/>
+                <w:sz w:val="24"/>
+                <w:szCs w:val="24"/>
+              </w:rPr>
+              <w:t>,</w:t>
+            </w:r>
+            <w:r>
+              <w:rPr>
+                <w:rFonts w:ascii="Times New Roman" w:hAnsi="Times New Roman"/>
+                <w:sz w:val="24"/>
+                <w:szCs w:val="24"/>
+              </w:rPr>
               <w:t xml:space="preserve"> </w:t>
             </w:r>
-            <w:proofErr w:type="spellStart"/>
+            <w:r>
+              <w:rPr>
+                <w:rFonts w:ascii="Times New Roman" w:hAnsi="Times New Roman"/>
+                <w:sz w:val="24"/>
+                <w:szCs w:val="24"/>
+              </w:rPr>
+              <w:t>types de données</w:t>
+            </w:r>
+            <w:r>
+              <w:rPr>
+                <w:rFonts w:ascii="Times New Roman" w:hAnsi="Times New Roman"/>
+                <w:sz w:val="24"/>
+                <w:szCs w:val="24"/>
+              </w:rPr>
+              <w:t>,</w:t>
+            </w:r>
+            <w:r>
+              <w:rPr>
+                <w:rFonts w:ascii="Times New Roman" w:hAnsi="Times New Roman"/>
+                <w:sz w:val="24"/>
+                <w:szCs w:val="24"/>
+              </w:rPr>
+              <w:t xml:space="preserve"> constante, </w:t>
+            </w:r>
             <w:r>
               <w:rPr>
                 <w:rFonts w:ascii="Times New Roman" w:hAnsi="Times New Roman"/>
@@ -1005,28 +862,7 @@
                 <w:sz w:val="24"/>
                 <w:szCs w:val="24"/>
               </w:rPr>
-              <w:t>Javascript</w:t>
-            </w:r>
-            <w:proofErr w:type="spellEnd"/>
-            <w:r>
-              <w:rPr>
-                <w:rFonts w:ascii="Times New Roman" w:hAnsi="Times New Roman"/>
-                <w:b/>
-                <w:bCs/>
-                <w:sz w:val="24"/>
-                <w:szCs w:val="24"/>
-              </w:rPr>
-              <w:t xml:space="preserve"> (</w:t>
-            </w:r>
-            <w:r>
-              <w:rPr>
-                <w:rFonts w:ascii="Times New Roman" w:hAnsi="Times New Roman"/>
-                <w:b/>
-                <w:bCs/>
-                <w:sz w:val="24"/>
-                <w:szCs w:val="24"/>
-              </w:rPr>
-              <w:t>variable</w:t>
+              <w:t>fonction</w:t>
             </w:r>
             <w:r>
               <w:rPr>
@@ -1044,15 +880,7 @@
                 <w:sz w:val="24"/>
                 <w:szCs w:val="24"/>
               </w:rPr>
-              <w:t>var et let</w:t>
-            </w:r>
-            <w:r>
-              <w:rPr>
-                <w:rFonts w:ascii="Times New Roman" w:hAnsi="Times New Roman"/>
-                <w:sz w:val="24"/>
-                <w:szCs w:val="24"/>
-              </w:rPr>
-              <w:t>,</w:t>
+              <w:t>rappel,function anonyme,</w:t>
             </w:r>
             <w:r>
               <w:rPr>
@@ -1068,65 +896,15 @@
                 <w:sz w:val="24"/>
                 <w:szCs w:val="24"/>
               </w:rPr>
-              <w:t>types de données</w:t>
-            </w:r>
-            <w:r>
-              <w:rPr>
-                <w:rFonts w:ascii="Times New Roman" w:hAnsi="Times New Roman"/>
-                <w:sz w:val="24"/>
-                <w:szCs w:val="24"/>
-              </w:rPr>
-              <w:t>,</w:t>
-            </w:r>
-            <w:r>
-              <w:rPr>
-                <w:rFonts w:ascii="Times New Roman" w:hAnsi="Times New Roman"/>
-                <w:sz w:val="24"/>
-                <w:szCs w:val="24"/>
-              </w:rPr>
-              <w:t xml:space="preserve"> constante, </w:t>
-            </w:r>
-            <w:proofErr w:type="spellStart"/>
-            <w:r>
-              <w:rPr>
-                <w:rFonts w:ascii="Times New Roman" w:hAnsi="Times New Roman"/>
-                <w:b/>
-                <w:bCs/>
-                <w:sz w:val="24"/>
-                <w:szCs w:val="24"/>
-              </w:rPr>
-              <w:t>fonction</w:t>
-            </w:r>
-            <w:proofErr w:type="spellEnd"/>
-            <w:r>
-              <w:rPr>
-                <w:rFonts w:ascii="Times New Roman" w:hAnsi="Times New Roman"/>
-                <w:sz w:val="24"/>
-                <w:szCs w:val="24"/>
-              </w:rPr>
-              <w:t xml:space="preserve"> : </w:t>
-            </w:r>
-            <w:proofErr w:type="spellStart"/>
-            <w:r>
-              <w:rPr>
-                <w:rFonts w:ascii="Times New Roman" w:hAnsi="Times New Roman"/>
-                <w:i/>
-                <w:iCs/>
-                <w:sz w:val="24"/>
-                <w:szCs w:val="24"/>
-              </w:rPr>
-              <w:t>rappel,function</w:t>
-            </w:r>
-            <w:proofErr w:type="spellEnd"/>
-            <w:r>
-              <w:rPr>
-                <w:rFonts w:ascii="Times New Roman" w:hAnsi="Times New Roman"/>
-                <w:i/>
-                <w:iCs/>
-                <w:sz w:val="24"/>
-                <w:szCs w:val="24"/>
-              </w:rPr>
-              <w:t xml:space="preserve"> anonyme,</w:t>
+              <w:t>l</w:t>
+            </w:r>
+            <w:r>
+              <w:rPr>
+                <w:rFonts w:ascii="Times New Roman" w:hAnsi="Times New Roman"/>
+                <w:sz w:val="24"/>
+                <w:szCs w:val="24"/>
+              </w:rPr>
+              <w:t>ogique conditionnelle, array, structures</w:t>
             </w:r>
             <w:r>
               <w:rPr>
@@ -1136,59 +914,6 @@
               </w:rPr>
               <w:t xml:space="preserve"> </w:t>
             </w:r>
-            <w:proofErr w:type="spellStart"/>
-            <w:r>
-              <w:rPr>
-                <w:rFonts w:ascii="Times New Roman" w:hAnsi="Times New Roman"/>
-                <w:sz w:val="24"/>
-                <w:szCs w:val="24"/>
-              </w:rPr>
-              <w:t>l</w:t>
-            </w:r>
-            <w:r>
-              <w:rPr>
-                <w:rFonts w:ascii="Times New Roman" w:hAnsi="Times New Roman"/>
-                <w:sz w:val="24"/>
-                <w:szCs w:val="24"/>
-              </w:rPr>
-              <w:t>ogique</w:t>
-            </w:r>
-            <w:proofErr w:type="spellEnd"/>
-            <w:r>
-              <w:rPr>
-                <w:rFonts w:ascii="Times New Roman" w:hAnsi="Times New Roman"/>
-                <w:sz w:val="24"/>
-                <w:szCs w:val="24"/>
-              </w:rPr>
-              <w:t xml:space="preserve"> </w:t>
-            </w:r>
-            <w:proofErr w:type="spellStart"/>
-            <w:r>
-              <w:rPr>
-                <w:rFonts w:ascii="Times New Roman" w:hAnsi="Times New Roman"/>
-                <w:sz w:val="24"/>
-                <w:szCs w:val="24"/>
-              </w:rPr>
-              <w:t>conditionnelle</w:t>
-            </w:r>
-            <w:proofErr w:type="spellEnd"/>
-            <w:r>
-              <w:rPr>
-                <w:rFonts w:ascii="Times New Roman" w:hAnsi="Times New Roman"/>
-                <w:sz w:val="24"/>
-                <w:szCs w:val="24"/>
-              </w:rPr>
-              <w:t>, array, structures</w:t>
-            </w:r>
-            <w:r>
-              <w:rPr>
-                <w:rFonts w:ascii="Times New Roman" w:hAnsi="Times New Roman"/>
-                <w:sz w:val="24"/>
-                <w:szCs w:val="24"/>
-              </w:rPr>
-              <w:t xml:space="preserve"> </w:t>
-            </w:r>
-            <w:proofErr w:type="spellStart"/>
             <w:r>
               <w:rPr>
                 <w:rFonts w:ascii="Times New Roman" w:hAnsi="Times New Roman"/>
@@ -1197,7 +922,6 @@
               </w:rPr>
               <w:t>conditionnelles</w:t>
             </w:r>
-            <w:proofErr w:type="spellEnd"/>
             <w:r>
               <w:rPr>
                 <w:rFonts w:ascii="Times New Roman" w:hAnsi="Times New Roman"/>
@@ -1465,25 +1189,7 @@
                 <w:sz w:val="24"/>
                 <w:szCs w:val="24"/>
               </w:rPr>
-              <w:t xml:space="preserve">ASP.Net Core pour les </w:t>
-            </w:r>
-            <w:proofErr w:type="spellStart"/>
-            <w:r>
-              <w:rPr>
-                <w:rFonts w:ascii="Times New Roman" w:hAnsi="Times New Roman"/>
-                <w:sz w:val="24"/>
-                <w:szCs w:val="24"/>
-              </w:rPr>
-              <w:t>débutant</w:t>
-            </w:r>
-            <w:proofErr w:type="spellEnd"/>
-            <w:r>
-              <w:rPr>
-                <w:rFonts w:ascii="Times New Roman" w:hAnsi="Times New Roman"/>
-                <w:sz w:val="24"/>
-                <w:szCs w:val="24"/>
-              </w:rPr>
-              <w:t xml:space="preserve"> (</w:t>
+              <w:t>ASP.Net Core pour les débutant (</w:t>
             </w:r>
             <w:r>
               <w:rPr>
@@ -1499,43 +1205,7 @@
                 <w:sz w:val="24"/>
                 <w:szCs w:val="24"/>
               </w:rPr>
-              <w:t xml:space="preserve">API web, </w:t>
-            </w:r>
-            <w:proofErr w:type="spellStart"/>
-            <w:r>
-              <w:rPr>
-                <w:rFonts w:ascii="Times New Roman" w:hAnsi="Times New Roman"/>
-                <w:sz w:val="24"/>
-                <w:szCs w:val="24"/>
-              </w:rPr>
-              <w:t>publier</w:t>
-            </w:r>
-            <w:proofErr w:type="spellEnd"/>
-            <w:r>
-              <w:rPr>
-                <w:rFonts w:ascii="Times New Roman" w:hAnsi="Times New Roman"/>
-                <w:sz w:val="24"/>
-                <w:szCs w:val="24"/>
-              </w:rPr>
-              <w:t xml:space="preserve"> </w:t>
-            </w:r>
-            <w:proofErr w:type="spellStart"/>
-            <w:r>
-              <w:rPr>
-                <w:rFonts w:ascii="Times New Roman" w:hAnsi="Times New Roman"/>
-                <w:sz w:val="24"/>
-                <w:szCs w:val="24"/>
-              </w:rPr>
-              <w:t>appli</w:t>
-            </w:r>
-            <w:proofErr w:type="spellEnd"/>
-            <w:r>
-              <w:rPr>
-                <w:rFonts w:ascii="Times New Roman" w:hAnsi="Times New Roman"/>
-                <w:sz w:val="24"/>
-                <w:szCs w:val="24"/>
-              </w:rPr>
-              <w:t xml:space="preserve"> sur Azure avec V</w:t>
+              <w:t>API web, publier appli sur Azure avec V</w:t>
             </w:r>
             <w:r>
               <w:rPr>
@@ -1617,6 +1287,271 @@
           </w:p>
         </w:tc>
       </w:tr>
+      <w:tr>
+        <w:trPr>
+          <w:cnfStyle w:val="000000100000" w:firstRow="0" w:lastRow="0" w:firstColumn="0" w:lastColumn="0" w:oddVBand="0" w:evenVBand="0" w:oddHBand="1" w:evenHBand="0" w:firstRowFirstColumn="0" w:firstRowLastColumn="0" w:lastRowFirstColumn="0" w:lastRowLastColumn="0"/>
+          <w:trHeight w:val="555"/>
+        </w:trPr>
+        <w:tc>
+          <w:tcPr>
+            <w:cnfStyle w:val="001000000000" w:firstRow="0" w:lastRow="0" w:firstColumn="1" w:lastColumn="0" w:oddVBand="0" w:evenVBand="0" w:oddHBand="0" w:evenHBand="0" w:firstRowFirstColumn="0" w:firstRowLastColumn="0" w:lastRowFirstColumn="0" w:lastRowLastColumn="0"/>
+            <w:tcW w:w="521" w:type="dxa"/>
+          </w:tcPr>
+          <w:p>
+            <w:pPr>
+              <w:spacing w:after="0"/>
+              <w:ind w:left="0" w:firstLine="0"/>
+              <w:jc w:val="left"/>
+              <w:rPr>
+                <w:rFonts w:ascii="Times New Roman" w:hAnsi="Times New Roman"/>
+                <w:sz w:val="24"/>
+                <w:szCs w:val="24"/>
+              </w:rPr>
+            </w:pPr>
+            <w:r>
+              <w:rPr>
+                <w:rFonts w:ascii="Times New Roman" w:hAnsi="Times New Roman"/>
+                <w:sz w:val="24"/>
+                <w:szCs w:val="24"/>
+              </w:rPr>
+              <w:t>3</w:t>
+            </w:r>
+          </w:p>
+        </w:tc>
+        <w:tc>
+          <w:tcPr>
+            <w:tcW w:w="4946" w:type="dxa"/>
+          </w:tcPr>
+          <w:p>
+            <w:pPr>
+              <w:spacing w:after="0"/>
+              <w:jc w:val="left"/>
+              <w:cnfStyle w:val="000000100000" w:firstRow="0" w:lastRow="0" w:firstColumn="0" w:lastColumn="0" w:oddVBand="0" w:evenVBand="0" w:oddHBand="1" w:evenHBand="0" w:firstRowFirstColumn="0" w:firstRowLastColumn="0" w:lastRowFirstColumn="0" w:lastRowLastColumn="0"/>
+              <w:rPr>
+                <w:rFonts w:ascii="Times New Roman" w:hAnsi="Times New Roman"/>
+                <w:sz w:val="24"/>
+                <w:szCs w:val="24"/>
+              </w:rPr>
+            </w:pPr>
+            <w:r>
+              <w:rPr>
+                <w:rFonts w:ascii="Times New Roman" w:hAnsi="Times New Roman"/>
+                <w:b/>
+                <w:bCs/>
+                <w:sz w:val="24"/>
+                <w:szCs w:val="24"/>
+              </w:rPr>
+              <w:t>Activités d’infographie</w:t>
+            </w:r>
+            <w:r>
+              <w:rPr>
+                <w:rFonts w:ascii="Times New Roman" w:hAnsi="Times New Roman"/>
+                <w:sz w:val="24"/>
+                <w:szCs w:val="24"/>
+              </w:rPr>
+              <w:t xml:space="preserve"> :</w:t>
+            </w:r>
+          </w:p>
+          <w:p>
+            <w:pPr>
+              <w:pStyle w:val="Paragraphedeliste"/>
+              <w:numPr>
+                <w:ilvl w:val="0"/>
+                <w:numId w:val="16"/>
+              </w:numPr>
+              <w:spacing w:after="0"/>
+              <w:ind w:left="364"/>
+              <w:jc w:val="left"/>
+              <w:cnfStyle w:val="000000100000" w:firstRow="0" w:lastRow="0" w:firstColumn="0" w:lastColumn="0" w:oddVBand="0" w:evenVBand="0" w:oddHBand="1" w:evenHBand="0" w:firstRowFirstColumn="0" w:firstRowLastColumn="0" w:lastRowFirstColumn="0" w:lastRowLastColumn="0"/>
+              <w:rPr>
+                <w:rFonts w:ascii="Times New Roman" w:hAnsi="Times New Roman"/>
+                <w:sz w:val="24"/>
+                <w:szCs w:val="24"/>
+              </w:rPr>
+            </w:pPr>
+            <w:r>
+              <w:rPr>
+                <w:rFonts w:ascii="Times New Roman" w:hAnsi="Times New Roman"/>
+                <w:sz w:val="24"/>
+                <w:szCs w:val="24"/>
+              </w:rPr>
+              <w:t>Pages de gardes appel d’offe BICEC sur le renouvellement RHEL ;</w:t>
+            </w:r>
+          </w:p>
+          <w:p>
+            <w:pPr>
+              <w:pStyle w:val="Paragraphedeliste"/>
+              <w:numPr>
+                <w:ilvl w:val="0"/>
+                <w:numId w:val="16"/>
+              </w:numPr>
+              <w:spacing w:after="0"/>
+              <w:ind w:left="364"/>
+              <w:jc w:val="left"/>
+              <w:cnfStyle w:val="000000100000" w:firstRow="0" w:lastRow="0" w:firstColumn="0" w:lastColumn="0" w:oddVBand="0" w:evenVBand="0" w:oddHBand="1" w:evenHBand="0" w:firstRowFirstColumn="0" w:firstRowLastColumn="0" w:lastRowFirstColumn="0" w:lastRowLastColumn="0"/>
+              <w:rPr>
+                <w:rFonts w:ascii="Times New Roman" w:hAnsi="Times New Roman"/>
+                <w:sz w:val="24"/>
+                <w:szCs w:val="24"/>
+              </w:rPr>
+            </w:pPr>
+            <w:r>
+              <w:rPr>
+                <w:rFonts w:ascii="Times New Roman" w:hAnsi="Times New Roman"/>
+                <w:sz w:val="24"/>
+                <w:szCs w:val="24"/>
+              </w:rPr>
+              <w:t>Modifi</w:t>
+            </w:r>
+            <w:r>
+              <w:rPr>
+                <w:rFonts w:ascii="Times New Roman" w:hAnsi="Times New Roman"/>
+                <w:sz w:val="24"/>
+                <w:szCs w:val="24"/>
+              </w:rPr>
+              <w:t xml:space="preserve">cation </w:t>
+            </w:r>
+            <w:r>
+              <w:rPr>
+                <w:rFonts w:ascii="Times New Roman" w:hAnsi="Times New Roman"/>
+                <w:sz w:val="24"/>
+                <w:szCs w:val="24"/>
+              </w:rPr>
+              <w:t>document secel “</w:t>
+            </w:r>
+            <w:r>
+              <w:rPr>
+                <w:rFonts w:ascii="Times New Roman" w:hAnsi="Times New Roman"/>
+                <w:b/>
+                <w:bCs/>
+                <w:sz w:val="24"/>
+                <w:szCs w:val="24"/>
+              </w:rPr>
+              <w:t>Nos domaines de compétences</w:t>
+            </w:r>
+            <w:r>
+              <w:rPr>
+                <w:rFonts w:ascii="Times New Roman" w:hAnsi="Times New Roman"/>
+                <w:sz w:val="24"/>
+                <w:szCs w:val="24"/>
+              </w:rPr>
+              <w:t>” , pour les différents Business Developper ;</w:t>
+            </w:r>
+          </w:p>
+          <w:p>
+            <w:pPr>
+              <w:pStyle w:val="Paragraphedeliste"/>
+              <w:numPr>
+                <w:ilvl w:val="0"/>
+                <w:numId w:val="16"/>
+              </w:numPr>
+              <w:spacing w:after="0"/>
+              <w:ind w:left="364"/>
+              <w:jc w:val="left"/>
+              <w:cnfStyle w:val="000000100000" w:firstRow="0" w:lastRow="0" w:firstColumn="0" w:lastColumn="0" w:oddVBand="0" w:evenVBand="0" w:oddHBand="1" w:evenHBand="0" w:firstRowFirstColumn="0" w:firstRowLastColumn="0" w:lastRowFirstColumn="0" w:lastRowLastColumn="0"/>
+              <w:rPr>
+                <w:rFonts w:ascii="Times New Roman" w:hAnsi="Times New Roman"/>
+                <w:sz w:val="24"/>
+                <w:szCs w:val="24"/>
+              </w:rPr>
+            </w:pPr>
+            <w:r>
+              <w:rPr>
+                <w:rFonts w:ascii="Times New Roman" w:hAnsi="Times New Roman"/>
+                <w:sz w:val="24"/>
+                <w:szCs w:val="24"/>
+              </w:rPr>
+              <w:t>Modification flyer formation ITIL 4 DITS</w:t>
+            </w:r>
+            <w:r>
+              <w:rPr>
+                <w:rFonts w:ascii="Times New Roman" w:hAnsi="Times New Roman"/>
+                <w:sz w:val="24"/>
+                <w:szCs w:val="24"/>
+              </w:rPr>
+              <w:t xml:space="preserve"> ;</w:t>
+            </w:r>
+          </w:p>
+          <w:p>
+            <w:pPr>
+              <w:pStyle w:val="Paragraphedeliste"/>
+              <w:numPr>
+                <w:ilvl w:val="0"/>
+                <w:numId w:val="16"/>
+              </w:numPr>
+              <w:spacing w:after="0"/>
+              <w:ind w:left="364"/>
+              <w:jc w:val="left"/>
+              <w:cnfStyle w:val="000000100000" w:firstRow="0" w:lastRow="0" w:firstColumn="0" w:lastColumn="0" w:oddVBand="0" w:evenVBand="0" w:oddHBand="1" w:evenHBand="0" w:firstRowFirstColumn="0" w:firstRowLastColumn="0" w:lastRowFirstColumn="0" w:lastRowLastColumn="0"/>
+              <w:rPr>
+                <w:rFonts w:ascii="Times New Roman" w:hAnsi="Times New Roman"/>
+                <w:sz w:val="24"/>
+                <w:szCs w:val="24"/>
+              </w:rPr>
+            </w:pPr>
+            <w:r>
+              <w:rPr>
+                <w:rFonts w:ascii="Times New Roman" w:hAnsi="Times New Roman"/>
+                <w:sz w:val="24"/>
+                <w:szCs w:val="24"/>
+              </w:rPr>
+              <w:t>Visuels IME(02) : Olympiades et AcadePro</w:t>
+            </w:r>
+          </w:p>
+        </w:tc>
+        <w:tc>
+          <w:tcPr>
+            <w:tcW w:w="2818" w:type="dxa"/>
+          </w:tcPr>
+          <w:p>
+            <w:pPr>
+              <w:spacing w:after="0"/>
+              <w:ind w:left="0" w:firstLine="0"/>
+              <w:jc w:val="left"/>
+              <w:cnfStyle w:val="000000100000" w:firstRow="0" w:lastRow="0" w:firstColumn="0" w:lastColumn="0" w:oddVBand="0" w:evenVBand="0" w:oddHBand="1" w:evenHBand="0" w:firstRowFirstColumn="0" w:firstRowLastColumn="0" w:lastRowFirstColumn="0" w:lastRowLastColumn="0"/>
+              <w:rPr>
+                <w:rFonts w:ascii="Times New Roman" w:hAnsi="Times New Roman"/>
+                <w:sz w:val="24"/>
+                <w:szCs w:val="24"/>
+              </w:rPr>
+            </w:pPr>
+            <w:r>
+              <w:rPr>
+                <w:rFonts w:ascii="Times New Roman" w:hAnsi="Times New Roman"/>
+                <w:sz w:val="24"/>
+                <w:szCs w:val="24"/>
+              </w:rPr>
+              <w:t>Un peu occupé par les activités de montés en compétences du département de digitalisation</w:t>
+            </w:r>
+          </w:p>
+        </w:tc>
+        <w:tc>
+          <w:tcPr>
+            <w:tcW w:w="777" w:type="dxa"/>
+          </w:tcPr>
+          <w:p>
+            <w:pPr>
+              <w:spacing w:after="0"/>
+              <w:ind w:left="0" w:firstLine="0"/>
+              <w:jc w:val="left"/>
+              <w:cnfStyle w:val="000000100000" w:firstRow="0" w:lastRow="0" w:firstColumn="0" w:lastColumn="0" w:oddVBand="0" w:evenVBand="0" w:oddHBand="1" w:evenHBand="0" w:firstRowFirstColumn="0" w:firstRowLastColumn="0" w:lastRowFirstColumn="0" w:lastRowLastColumn="0"/>
+              <w:rPr>
+                <w:rFonts w:ascii="Times New Roman" w:hAnsi="Times New Roman"/>
+                <w:sz w:val="24"/>
+                <w:szCs w:val="24"/>
+              </w:rPr>
+            </w:pPr>
+            <w:r>
+              <w:rPr>
+                <w:rFonts w:ascii="Times New Roman" w:hAnsi="Times New Roman"/>
+                <w:sz w:val="24"/>
+                <w:szCs w:val="24"/>
+              </w:rPr>
+              <w:t>100%</w:t>
+            </w:r>
+          </w:p>
+        </w:tc>
+      </w:tr>
     </w:tbl>
     <w:p>
       <w:pPr>
@@ -1641,8 +1576,6 @@
           <w:szCs w:val="24"/>
         </w:rPr>
       </w:pPr>
-      <w:proofErr w:type="spellStart"/>
-      <w:proofErr w:type="gramStart"/>
       <w:r>
         <w:rPr>
           <w:rFonts w:ascii="Times New Roman" w:hAnsi="Times New Roman"/>
@@ -1663,7 +1596,6 @@
         </w:rPr>
         <w:t>s</w:t>
       </w:r>
-      <w:proofErr w:type="spellEnd"/>
       <w:r>
         <w:rPr>
           <w:rFonts w:ascii="Times New Roman" w:hAnsi="Times New Roman"/>
@@ -1674,7 +1606,6 @@
         </w:rPr>
         <w:t xml:space="preserve"> :</w:t>
       </w:r>
-      <w:proofErr w:type="gramEnd"/>
     </w:p>
     <w:p>
       <w:pPr>
@@ -1690,32 +1621,13 @@
           <w:szCs w:val="24"/>
         </w:rPr>
       </w:pPr>
-      <w:proofErr w:type="spellStart"/>
       <w:r>
         <w:rPr>
           <w:rFonts w:ascii="Times New Roman" w:hAnsi="Times New Roman"/>
           <w:sz w:val="24"/>
           <w:szCs w:val="24"/>
         </w:rPr>
-        <w:t>Organiser</w:t>
-      </w:r>
-      <w:proofErr w:type="spellEnd"/>
-      <w:r>
-        <w:rPr>
-          <w:rFonts w:ascii="Times New Roman" w:hAnsi="Times New Roman"/>
-          <w:sz w:val="24"/>
-          <w:szCs w:val="24"/>
-        </w:rPr>
-        <w:t xml:space="preserve"> </w:t>
-      </w:r>
-      <w:proofErr w:type="spellStart"/>
-      <w:r>
-        <w:rPr>
-          <w:rFonts w:ascii="Times New Roman" w:hAnsi="Times New Roman"/>
-          <w:sz w:val="24"/>
-          <w:szCs w:val="24"/>
-        </w:rPr>
-        <w:t>m</w:t>
+        <w:t>Organiser m</w:t>
       </w:r>
       <w:r>
         <w:rPr>
@@ -1723,18 +1635,8 @@
           <w:sz w:val="24"/>
           <w:szCs w:val="24"/>
         </w:rPr>
-        <w:t>es</w:t>
+        <w:t xml:space="preserve">es </w:t>
       </w:r>
-      <w:proofErr w:type="spellEnd"/>
-      <w:r>
-        <w:rPr>
-          <w:rFonts w:ascii="Times New Roman" w:hAnsi="Times New Roman"/>
-          <w:sz w:val="24"/>
-          <w:szCs w:val="24"/>
-        </w:rPr>
-        <w:t xml:space="preserve"> </w:t>
-      </w:r>
-      <w:proofErr w:type="spellStart"/>
       <w:r>
         <w:rPr>
           <w:rFonts w:ascii="Times New Roman" w:hAnsi="Times New Roman"/>
@@ -1751,25 +1653,14 @@
         </w:rPr>
         <w:t>s</w:t>
       </w:r>
-      <w:proofErr w:type="spellEnd"/>
       <w:r>
         <w:rPr>
           <w:rFonts w:ascii="Times New Roman" w:hAnsi="Times New Roman"/>
           <w:sz w:val="24"/>
           <w:szCs w:val="24"/>
         </w:rPr>
-        <w:t xml:space="preserve"> de </w:t>
+        <w:t xml:space="preserve"> de travail ;</w:t>
       </w:r>
-      <w:proofErr w:type="gramStart"/>
-      <w:r>
-        <w:rPr>
-          <w:rFonts w:ascii="Times New Roman" w:hAnsi="Times New Roman"/>
-          <w:sz w:val="24"/>
-          <w:szCs w:val="24"/>
-        </w:rPr>
-        <w:t>travail ;</w:t>
-      </w:r>
-      <w:proofErr w:type="gramEnd"/>
     </w:p>
     <w:p>
       <w:pPr>
@@ -1785,51 +1676,14 @@
           <w:szCs w:val="24"/>
         </w:rPr>
       </w:pPr>
-      <w:proofErr w:type="spellStart"/>
       <w:r>
         <w:rPr>
           <w:rFonts w:ascii="Times New Roman" w:hAnsi="Times New Roman"/>
           <w:sz w:val="24"/>
           <w:szCs w:val="24"/>
         </w:rPr>
-        <w:t>Prioriser</w:t>
-      </w:r>
-      <w:proofErr w:type="spellEnd"/>
-      <w:r>
-        <w:rPr>
-          <w:rFonts w:ascii="Times New Roman" w:hAnsi="Times New Roman"/>
-          <w:sz w:val="24"/>
-          <w:szCs w:val="24"/>
-        </w:rPr>
-        <w:t xml:space="preserve"> </w:t>
-      </w:r>
-      <w:proofErr w:type="spellStart"/>
-      <w:r>
-        <w:rPr>
-          <w:rFonts w:ascii="Times New Roman" w:hAnsi="Times New Roman"/>
-          <w:sz w:val="24"/>
-          <w:szCs w:val="24"/>
-        </w:rPr>
-        <w:t>mes</w:t>
-      </w:r>
-      <w:proofErr w:type="spellEnd"/>
-      <w:r>
-        <w:rPr>
-          <w:rFonts w:ascii="Times New Roman" w:hAnsi="Times New Roman"/>
-          <w:sz w:val="24"/>
-          <w:szCs w:val="24"/>
-        </w:rPr>
-        <w:t xml:space="preserve"> </w:t>
-      </w:r>
-      <w:proofErr w:type="spellStart"/>
-      <w:proofErr w:type="gramStart"/>
-      <w:r>
-        <w:rPr>
-          <w:rFonts w:ascii="Times New Roman" w:hAnsi="Times New Roman"/>
-          <w:sz w:val="24"/>
-          <w:szCs w:val="24"/>
-        </w:rPr>
-        <w:t>t</w:t>
+        <w:lastRenderedPageBreak/>
+        <w:t>Prioriser mes t</w:t>
       </w:r>
       <w:r>
         <w:rPr>
@@ -1845,18 +1699,8 @@
           <w:sz w:val="24"/>
           <w:szCs w:val="24"/>
         </w:rPr>
-        <w:t>ches</w:t>
+        <w:t>ches ;</w:t>
       </w:r>
-      <w:proofErr w:type="spellEnd"/>
-      <w:r>
-        <w:rPr>
-          <w:rFonts w:ascii="Times New Roman" w:hAnsi="Times New Roman"/>
-          <w:sz w:val="24"/>
-          <w:szCs w:val="24"/>
-        </w:rPr>
-        <w:t xml:space="preserve"> ;</w:t>
-      </w:r>
-      <w:proofErr w:type="gramEnd"/>
     </w:p>
     <w:p>
       <w:pPr>
@@ -1878,28 +1722,8 @@
           <w:sz w:val="24"/>
           <w:szCs w:val="24"/>
         </w:rPr>
-        <w:t xml:space="preserve">Ne pas être trop disperser dans les </w:t>
+        <w:t>Ne pas être trop disperser dans les activités ;</w:t>
       </w:r>
-      <w:proofErr w:type="spellStart"/>
-      <w:proofErr w:type="gramStart"/>
-      <w:r>
-        <w:rPr>
-          <w:rFonts w:ascii="Times New Roman" w:hAnsi="Times New Roman"/>
-          <w:sz w:val="24"/>
-          <w:szCs w:val="24"/>
-        </w:rPr>
-        <w:t>activités</w:t>
-      </w:r>
-      <w:proofErr w:type="spellEnd"/>
-      <w:r>
-        <w:rPr>
-          <w:rFonts w:ascii="Times New Roman" w:hAnsi="Times New Roman"/>
-          <w:sz w:val="24"/>
-          <w:szCs w:val="24"/>
-        </w:rPr>
-        <w:t xml:space="preserve"> ;</w:t>
-      </w:r>
-      <w:proofErr w:type="gramEnd"/>
     </w:p>
     <w:p>
       <w:pPr>
@@ -1923,7 +1747,6 @@
         </w:rPr>
         <w:t xml:space="preserve">Pas rapport à la </w:t>
       </w:r>
-      <w:proofErr w:type="spellStart"/>
       <w:r>
         <w:rPr>
           <w:rFonts w:ascii="Times New Roman" w:hAnsi="Times New Roman"/>
@@ -1938,52 +1761,7 @@
           <w:sz w:val="24"/>
           <w:szCs w:val="24"/>
         </w:rPr>
-        <w:t>enteur</w:t>
-      </w:r>
-      <w:proofErr w:type="spellEnd"/>
-      <w:r>
-        <w:rPr>
-          <w:rFonts w:ascii="Times New Roman" w:hAnsi="Times New Roman"/>
-          <w:sz w:val="24"/>
-          <w:szCs w:val="24"/>
-        </w:rPr>
-        <w:t xml:space="preserve"> de ma machine, </w:t>
-      </w:r>
-      <w:proofErr w:type="spellStart"/>
-      <w:r>
-        <w:rPr>
-          <w:rFonts w:ascii="Times New Roman" w:hAnsi="Times New Roman"/>
-          <w:sz w:val="24"/>
-          <w:szCs w:val="24"/>
-        </w:rPr>
-        <w:t>j’ai</w:t>
-      </w:r>
-      <w:proofErr w:type="spellEnd"/>
-      <w:r>
-        <w:rPr>
-          <w:rFonts w:ascii="Times New Roman" w:hAnsi="Times New Roman"/>
-          <w:sz w:val="24"/>
-          <w:szCs w:val="24"/>
-        </w:rPr>
-        <w:t xml:space="preserve"> déjà </w:t>
-      </w:r>
-      <w:proofErr w:type="spellStart"/>
-      <w:r>
-        <w:rPr>
-          <w:rFonts w:ascii="Times New Roman" w:hAnsi="Times New Roman"/>
-          <w:sz w:val="24"/>
-          <w:szCs w:val="24"/>
-        </w:rPr>
-        <w:t>soumis</w:t>
-      </w:r>
-      <w:proofErr w:type="spellEnd"/>
-      <w:r>
-        <w:rPr>
-          <w:rFonts w:ascii="Times New Roman" w:hAnsi="Times New Roman"/>
-          <w:sz w:val="24"/>
-          <w:szCs w:val="24"/>
-        </w:rPr>
-        <w:t xml:space="preserve"> le problème à M. Guillaume</w:t>
+        <w:t>enteur de ma machine, j’ai déjà soumis le problème à M. Guillaume</w:t>
       </w:r>
       <w:r>
         <w:rPr>
@@ -1991,36 +1769,8 @@
           <w:sz w:val="24"/>
           <w:szCs w:val="24"/>
         </w:rPr>
-        <w:t xml:space="preserve">. </w:t>
+        <w:t>. J’attend son retour sur le sujet</w:t>
       </w:r>
-      <w:proofErr w:type="spellStart"/>
-      <w:r>
-        <w:rPr>
-          <w:rFonts w:ascii="Times New Roman" w:hAnsi="Times New Roman"/>
-          <w:sz w:val="24"/>
-          <w:szCs w:val="24"/>
-        </w:rPr>
-        <w:t>J’attend</w:t>
-      </w:r>
-      <w:proofErr w:type="spellEnd"/>
-      <w:r>
-        <w:rPr>
-          <w:rFonts w:ascii="Times New Roman" w:hAnsi="Times New Roman"/>
-          <w:sz w:val="24"/>
-          <w:szCs w:val="24"/>
-        </w:rPr>
-        <w:t xml:space="preserve"> son retour sur le </w:t>
-      </w:r>
-      <w:proofErr w:type="spellStart"/>
-      <w:r>
-        <w:rPr>
-          <w:rFonts w:ascii="Times New Roman" w:hAnsi="Times New Roman"/>
-          <w:sz w:val="24"/>
-          <w:szCs w:val="24"/>
-        </w:rPr>
-        <w:t>sujet</w:t>
-      </w:r>
-      <w:proofErr w:type="spellEnd"/>
     </w:p>
     <w:p>
       <w:pPr>
@@ -2447,23 +2197,12 @@
                               <w:lang w:val="fr-CM"/>
                             </w:rPr>
                           </w:pPr>
-                          <w:proofErr w:type="spellStart"/>
-                          <w:proofErr w:type="gramStart"/>
                           <w:r>
                             <w:rPr>
                               <w:color w:val="FFFFFF" w:themeColor="background1"/>
                               <w:lang w:val="fr-CM"/>
                             </w:rPr>
-                            <w:t>meroun</w:t>
-                          </w:r>
-                          <w:proofErr w:type="spellEnd"/>
-                          <w:proofErr w:type="gramEnd"/>
-                          <w:r>
-                            <w:rPr>
-                              <w:color w:val="FFFFFF" w:themeColor="background1"/>
-                              <w:lang w:val="fr-CM"/>
-                            </w:rPr>
-                            <w:t xml:space="preserve"> -  Tél. : (+237) 694 31 80 00 / 672 15 35 08 -  Fax : 233 43 74 93</w:t>
+                            <w:t>meroun -  Tél. : (+237) 694 31 80 00 / 672 15 35 08 -  Fax : 233 43 74 93</w:t>
                           </w:r>
                         </w:p>
                         <w:p>
@@ -2474,19 +2213,11 @@
                               <w:color w:val="FFFFFF" w:themeColor="background1"/>
                             </w:rPr>
                           </w:pPr>
-                          <w:proofErr w:type="gramStart"/>
                           <w:r>
                             <w:rPr>
                               <w:color w:val="FFFFFF" w:themeColor="background1"/>
                             </w:rPr>
-                            <w:t>E-mail :</w:t>
-                          </w:r>
-                          <w:proofErr w:type="gramEnd"/>
-                          <w:r>
-                            <w:rPr>
-                              <w:color w:val="FFFFFF" w:themeColor="background1"/>
-                            </w:rPr>
-                            <w:t xml:space="preserve"> gkouayep@secelgroup.com</w:t>
+                            <w:t>E-mail : gkouayep@secelgroup.com</w:t>
                           </w:r>
                         </w:p>
                       </w:txbxContent>
@@ -2569,23 +2300,12 @@
                         <w:lang w:val="fr-CM"/>
                       </w:rPr>
                     </w:pPr>
-                    <w:proofErr w:type="spellStart"/>
-                    <w:proofErr w:type="gramStart"/>
                     <w:r>
                       <w:rPr>
                         <w:color w:val="FFFFFF" w:themeColor="background1"/>
                         <w:lang w:val="fr-CM"/>
                       </w:rPr>
-                      <w:t>meroun</w:t>
-                    </w:r>
-                    <w:proofErr w:type="spellEnd"/>
-                    <w:proofErr w:type="gramEnd"/>
-                    <w:r>
-                      <w:rPr>
-                        <w:color w:val="FFFFFF" w:themeColor="background1"/>
-                        <w:lang w:val="fr-CM"/>
-                      </w:rPr>
-                      <w:t xml:space="preserve"> -  Tél. : (+237) 694 31 80 00 / 672 15 35 08 -  Fax : 233 43 74 93</w:t>
+                      <w:t>meroun -  Tél. : (+237) 694 31 80 00 / 672 15 35 08 -  Fax : 233 43 74 93</w:t>
                     </w:r>
                   </w:p>
                   <w:p>
@@ -2596,19 +2316,11 @@
                         <w:color w:val="FFFFFF" w:themeColor="background1"/>
                       </w:rPr>
                     </w:pPr>
-                    <w:proofErr w:type="gramStart"/>
                     <w:r>
                       <w:rPr>
                         <w:color w:val="FFFFFF" w:themeColor="background1"/>
                       </w:rPr>
-                      <w:t>E-mail :</w:t>
-                    </w:r>
-                    <w:proofErr w:type="gramEnd"/>
-                    <w:r>
-                      <w:rPr>
-                        <w:color w:val="FFFFFF" w:themeColor="background1"/>
-                      </w:rPr>
-                      <w:t xml:space="preserve"> gkouayep@secelgroup.com</w:t>
+                      <w:t>E-mail : gkouayep@secelgroup.com</w:t>
                     </w:r>
                   </w:p>
                 </w:txbxContent>
@@ -3184,7 +2896,7 @@
         <v:path o:extrusionok="f" gradientshapeok="t" o:connecttype="rect"/>
         <o:lock v:ext="edit" aspectratio="t"/>
       </v:shapetype>
-      <v:shape id="_x0000_i1036" type="#_x0000_t75" style="width:99.75pt;height:100.5pt" o:bullet="t">
+      <v:shape id="_x0000_i1029" type="#_x0000_t75" style="width:99.75pt;height:100.5pt" o:bullet="t">
         <v:imagedata r:id="rId1" o:title="Hn"/>
       </v:shape>
     </w:pict>
@@ -4912,6 +4624,9 @@
   </w:num>
   <w:num w:numId="15" w16cid:durableId="1284919173">
     <w:abstractNumId w:val="5"/>
+  </w:num>
+  <w:num w:numId="16" w16cid:durableId="1499879323">
+    <w:abstractNumId w:val="11"/>
   </w:num>
 </w:numbering>
 </file>

</xml_diff>